<commit_message>
mat that aligns with A4 paper (mostly)
</commit_message>
<xml_diff>
--- a/tactile_tabletop/Documents/Mat.docx
+++ b/tactile_tabletop/Documents/Mat.docx
@@ -5,23 +5,27 @@
     <w:tbl>
       <w:tblPr>
         <w:tblStyle w:val="TableGrid"/>
-        <w:tblW w:w="0" w:type="auto"/>
+        <w:tblW w:w="15475" w:type="dxa"/>
         <w:tblLook w:val="04A0" w:firstRow="1" w:lastRow="0" w:firstColumn="1" w:lastColumn="0" w:noHBand="0" w:noVBand="1"/>
       </w:tblPr>
       <w:tblGrid>
-        <w:gridCol w:w="3597"/>
-        <w:gridCol w:w="3597"/>
-        <w:gridCol w:w="3598"/>
-        <w:gridCol w:w="3598"/>
+        <w:gridCol w:w="3697"/>
+        <w:gridCol w:w="228"/>
+        <w:gridCol w:w="3698"/>
+        <w:gridCol w:w="228"/>
+        <w:gridCol w:w="3698"/>
+        <w:gridCol w:w="228"/>
+        <w:gridCol w:w="3698"/>
       </w:tblGrid>
       <w:tr>
         <w:trPr>
-          <w:trHeight w:val="5030"/>
+          <w:trHeight w:val="5040"/>
         </w:trPr>
         <w:tc>
           <w:tcPr>
-            <w:tcW w:w="3597" w:type="dxa"/>
+            <w:tcW w:w="3600" w:type="dxa"/>
             <w:tcBorders>
+              <w:left w:val="single" w:sz="12" w:space="0" w:color="auto"/>
               <w:bottom w:val="single" w:sz="12" w:space="0" w:color="auto"/>
               <w:right w:val="single" w:sz="12" w:space="0" w:color="auto"/>
             </w:tcBorders>
@@ -75,7 +79,29 @@
         </w:tc>
         <w:tc>
           <w:tcPr>
-            <w:tcW w:w="3597" w:type="dxa"/>
+            <w:tcW w:w="144" w:type="dxa"/>
+            <w:tcBorders>
+              <w:top w:val="nil"/>
+              <w:left w:val="single" w:sz="12" w:space="0" w:color="auto"/>
+              <w:bottom w:val="nil"/>
+              <w:right w:val="single" w:sz="12" w:space="0" w:color="auto"/>
+            </w:tcBorders>
+            <w:shd w:val="clear" w:color="auto" w:fill="auto"/>
+          </w:tcPr>
+          <w:p>
+            <w:pPr>
+              <w:jc w:val="center"/>
+              <w:rPr>
+                <w:rFonts w:ascii="Benne" w:hAnsi="Benne" w:cs="Benne"/>
+                <w:sz w:val="2"/>
+                <w:szCs w:val="2"/>
+              </w:rPr>
+            </w:pPr>
+          </w:p>
+        </w:tc>
+        <w:tc>
+          <w:tcPr>
+            <w:tcW w:w="3600" w:type="dxa"/>
             <w:tcBorders>
               <w:left w:val="single" w:sz="12" w:space="0" w:color="auto"/>
               <w:bottom w:val="single" w:sz="12" w:space="0" w:color="auto"/>
@@ -131,7 +157,29 @@
         </w:tc>
         <w:tc>
           <w:tcPr>
-            <w:tcW w:w="3598" w:type="dxa"/>
+            <w:tcW w:w="144" w:type="dxa"/>
+            <w:tcBorders>
+              <w:top w:val="nil"/>
+              <w:left w:val="single" w:sz="12" w:space="0" w:color="auto"/>
+              <w:bottom w:val="nil"/>
+              <w:right w:val="single" w:sz="12" w:space="0" w:color="auto"/>
+            </w:tcBorders>
+            <w:shd w:val="clear" w:color="auto" w:fill="auto"/>
+          </w:tcPr>
+          <w:p>
+            <w:pPr>
+              <w:jc w:val="center"/>
+              <w:rPr>
+                <w:rFonts w:ascii="Benne" w:hAnsi="Benne" w:cs="Benne"/>
+                <w:sz w:val="2"/>
+                <w:szCs w:val="2"/>
+              </w:rPr>
+            </w:pPr>
+          </w:p>
+        </w:tc>
+        <w:tc>
+          <w:tcPr>
+            <w:tcW w:w="3600" w:type="dxa"/>
             <w:tcBorders>
               <w:left w:val="single" w:sz="12" w:space="0" w:color="auto"/>
               <w:bottom w:val="single" w:sz="12" w:space="0" w:color="auto"/>
@@ -159,6 +207,7 @@
           </w:p>
           <w:p>
             <w:pPr>
+              <w:ind w:right="-156"/>
               <w:jc w:val="center"/>
               <w:rPr>
                 <w:rFonts w:ascii="Benne" w:hAnsi="Benne" w:cs="Benne"/>
@@ -187,12 +236,34 @@
         </w:tc>
         <w:tc>
           <w:tcPr>
-            <w:tcW w:w="3598" w:type="dxa"/>
+            <w:tcW w:w="144" w:type="dxa"/>
+            <w:tcBorders>
+              <w:top w:val="nil"/>
+              <w:left w:val="single" w:sz="12" w:space="0" w:color="auto"/>
+              <w:bottom w:val="nil"/>
+              <w:right w:val="single" w:sz="12" w:space="0" w:color="auto"/>
+            </w:tcBorders>
+            <w:shd w:val="clear" w:color="auto" w:fill="auto"/>
+          </w:tcPr>
+          <w:p>
+            <w:pPr>
+              <w:jc w:val="center"/>
+              <w:rPr>
+                <w:rFonts w:ascii="Benne" w:hAnsi="Benne" w:cs="Benne"/>
+                <w:sz w:val="2"/>
+                <w:szCs w:val="2"/>
+              </w:rPr>
+            </w:pPr>
+          </w:p>
+        </w:tc>
+        <w:tc>
+          <w:tcPr>
+            <w:tcW w:w="3600" w:type="dxa"/>
             <w:tcBorders>
               <w:left w:val="single" w:sz="12" w:space="0" w:color="auto"/>
               <w:bottom w:val="single" w:sz="12" w:space="0" w:color="auto"/>
+              <w:right w:val="single" w:sz="12" w:space="0" w:color="auto"/>
             </w:tcBorders>
-            <w:shd w:val="clear" w:color="auto" w:fill="FFFFFF" w:themeFill="background1"/>
           </w:tcPr>
           <w:p>
             <w:pPr>
@@ -221,23 +292,170 @@
                 <w:szCs w:val="52"/>
               </w:rPr>
             </w:pPr>
-          </w:p>
-          <w:p>
-            <w:pPr>
-              <w:jc w:val="center"/>
-              <w:rPr>
+            <w:r>
+              <w:rPr>
+                <w:rFonts w:ascii="Benne" w:hAnsi="Benne" w:cs="Benne"/>
                 <w:sz w:val="36"/>
                 <w:szCs w:val="36"/>
               </w:rPr>
-            </w:pPr>
-            <w:r>
-              <w:rPr>
-                <w:rFonts w:ascii="Benne" w:hAnsi="Benne" w:cs="Benne"/>
-                <w:sz w:val="36"/>
-                <w:szCs w:val="36"/>
-              </w:rPr>
               <w:t>Only 1 active card can be in play, playing a new active card replaces the existing active card</w:t>
             </w:r>
+          </w:p>
+        </w:tc>
+      </w:tr>
+      <w:tr>
+        <w:trPr>
+          <w:trHeight w:val="72"/>
+        </w:trPr>
+        <w:tc>
+          <w:tcPr>
+            <w:tcW w:w="3600" w:type="dxa"/>
+            <w:tcBorders>
+              <w:top w:val="single" w:sz="12" w:space="0" w:color="auto"/>
+              <w:left w:val="nil"/>
+              <w:bottom w:val="single" w:sz="12" w:space="0" w:color="auto"/>
+              <w:right w:val="nil"/>
+            </w:tcBorders>
+            <w:shd w:val="clear" w:color="auto" w:fill="auto"/>
+          </w:tcPr>
+          <w:p>
+            <w:pPr>
+              <w:jc w:val="center"/>
+              <w:rPr>
+                <w:rFonts w:ascii="Benne" w:hAnsi="Benne" w:cs="Benne"/>
+                <w:sz w:val="2"/>
+                <w:szCs w:val="2"/>
+              </w:rPr>
+            </w:pPr>
+          </w:p>
+        </w:tc>
+        <w:tc>
+          <w:tcPr>
+            <w:tcW w:w="144" w:type="dxa"/>
+            <w:tcBorders>
+              <w:top w:val="nil"/>
+              <w:left w:val="nil"/>
+              <w:bottom w:val="nil"/>
+              <w:right w:val="nil"/>
+            </w:tcBorders>
+            <w:shd w:val="clear" w:color="auto" w:fill="auto"/>
+          </w:tcPr>
+          <w:p>
+            <w:pPr>
+              <w:jc w:val="center"/>
+              <w:rPr>
+                <w:rFonts w:ascii="Benne" w:hAnsi="Benne" w:cs="Benne"/>
+                <w:sz w:val="2"/>
+                <w:szCs w:val="2"/>
+              </w:rPr>
+            </w:pPr>
+          </w:p>
+        </w:tc>
+        <w:tc>
+          <w:tcPr>
+            <w:tcW w:w="3600" w:type="dxa"/>
+            <w:tcBorders>
+              <w:left w:val="nil"/>
+              <w:bottom w:val="nil"/>
+              <w:right w:val="nil"/>
+            </w:tcBorders>
+            <w:shd w:val="clear" w:color="auto" w:fill="auto"/>
+          </w:tcPr>
+          <w:p>
+            <w:pPr>
+              <w:jc w:val="center"/>
+              <w:rPr>
+                <w:rFonts w:ascii="Benne" w:hAnsi="Benne" w:cs="Benne"/>
+                <w:sz w:val="2"/>
+                <w:szCs w:val="2"/>
+              </w:rPr>
+            </w:pPr>
+          </w:p>
+        </w:tc>
+        <w:tc>
+          <w:tcPr>
+            <w:tcW w:w="144" w:type="dxa"/>
+            <w:tcBorders>
+              <w:top w:val="nil"/>
+              <w:left w:val="nil"/>
+              <w:bottom w:val="nil"/>
+              <w:right w:val="nil"/>
+            </w:tcBorders>
+            <w:shd w:val="clear" w:color="auto" w:fill="auto"/>
+          </w:tcPr>
+          <w:p>
+            <w:pPr>
+              <w:jc w:val="center"/>
+              <w:rPr>
+                <w:rFonts w:ascii="Benne" w:hAnsi="Benne" w:cs="Benne"/>
+                <w:sz w:val="2"/>
+                <w:szCs w:val="2"/>
+              </w:rPr>
+            </w:pPr>
+          </w:p>
+        </w:tc>
+        <w:tc>
+          <w:tcPr>
+            <w:tcW w:w="3600" w:type="dxa"/>
+            <w:tcBorders>
+              <w:left w:val="nil"/>
+              <w:bottom w:val="nil"/>
+              <w:right w:val="nil"/>
+            </w:tcBorders>
+            <w:shd w:val="clear" w:color="auto" w:fill="auto"/>
+          </w:tcPr>
+          <w:p>
+            <w:pPr>
+              <w:jc w:val="center"/>
+              <w:rPr>
+                <w:rFonts w:ascii="Benne" w:hAnsi="Benne" w:cs="Benne"/>
+                <w:sz w:val="2"/>
+                <w:szCs w:val="2"/>
+              </w:rPr>
+            </w:pPr>
+          </w:p>
+        </w:tc>
+        <w:tc>
+          <w:tcPr>
+            <w:tcW w:w="144" w:type="dxa"/>
+            <w:tcBorders>
+              <w:top w:val="nil"/>
+              <w:left w:val="nil"/>
+              <w:bottom w:val="nil"/>
+              <w:right w:val="nil"/>
+            </w:tcBorders>
+            <w:shd w:val="clear" w:color="auto" w:fill="auto"/>
+          </w:tcPr>
+          <w:p>
+            <w:pPr>
+              <w:jc w:val="center"/>
+              <w:rPr>
+                <w:rFonts w:ascii="Benne" w:hAnsi="Benne" w:cs="Benne"/>
+                <w:sz w:val="2"/>
+                <w:szCs w:val="2"/>
+              </w:rPr>
+            </w:pPr>
+          </w:p>
+        </w:tc>
+        <w:tc>
+          <w:tcPr>
+            <w:tcW w:w="3600" w:type="dxa"/>
+            <w:tcBorders>
+              <w:top w:val="single" w:sz="12" w:space="0" w:color="auto"/>
+              <w:left w:val="nil"/>
+              <w:bottom w:val="nil"/>
+              <w:right w:val="nil"/>
+            </w:tcBorders>
+          </w:tcPr>
+          <w:p>
+            <w:pPr>
+              <w:jc w:val="center"/>
+              <w:rPr>
+                <w:rFonts w:ascii="Benne" w:hAnsi="Benne" w:cs="Benne"/>
+                <w:sz w:val="2"/>
+                <w:szCs w:val="2"/>
+              </w:rPr>
+            </w:pPr>
           </w:p>
         </w:tc>
       </w:tr>
@@ -247,9 +465,11 @@
         </w:trPr>
         <w:tc>
           <w:tcPr>
-            <w:tcW w:w="3597" w:type="dxa"/>
+            <w:tcW w:w="3600" w:type="dxa"/>
             <w:tcBorders>
               <w:top w:val="single" w:sz="12" w:space="0" w:color="auto"/>
+              <w:left w:val="single" w:sz="12" w:space="0" w:color="auto"/>
+              <w:bottom w:val="single" w:sz="12" w:space="0" w:color="auto"/>
               <w:right w:val="single" w:sz="12" w:space="0" w:color="auto"/>
             </w:tcBorders>
           </w:tcPr>
@@ -297,12 +517,37 @@
         </w:tc>
         <w:tc>
           <w:tcPr>
-            <w:tcW w:w="3597" w:type="dxa"/>
+            <w:tcW w:w="144" w:type="dxa"/>
             <w:tcBorders>
-              <w:top w:val="single" w:sz="12" w:space="0" w:color="auto"/>
+              <w:top w:val="nil"/>
               <w:left w:val="single" w:sz="12" w:space="0" w:color="auto"/>
-              <w:bottom w:val="single" w:sz="4" w:space="0" w:color="A5A5A5" w:themeColor="accent3"/>
-              <w:right w:val="single" w:sz="4" w:space="0" w:color="A5A5A5" w:themeColor="accent3"/>
+              <w:bottom w:val="nil"/>
+              <w:right w:val="nil"/>
+            </w:tcBorders>
+          </w:tcPr>
+          <w:p>
+            <w:pPr>
+              <w:pStyle w:val="NormalWeb"/>
+              <w:spacing w:before="0" w:beforeAutospacing="0" w:after="0"/>
+              <w:jc w:val="center"/>
+              <w:rPr>
+                <w:i/>
+                <w:iCs/>
+                <w:sz w:val="2"/>
+                <w:szCs w:val="2"/>
+                <w:u w:val="single"/>
+              </w:rPr>
+            </w:pPr>
+          </w:p>
+        </w:tc>
+        <w:tc>
+          <w:tcPr>
+            <w:tcW w:w="3600" w:type="dxa"/>
+            <w:tcBorders>
+              <w:top w:val="nil"/>
+              <w:left w:val="nil"/>
+              <w:bottom w:val="nil"/>
+              <w:right w:val="nil"/>
             </w:tcBorders>
           </w:tcPr>
           <w:p>
@@ -328,6 +573,9 @@
               <w:spacing w:before="0" w:beforeAutospacing="0" w:after="0"/>
             </w:pPr>
             <w:r>
+              <w:t xml:space="preserve">    </w:t>
+            </w:r>
+            <w:r>
               <w:t>Whichever group initiates combat, goes first, together</w:t>
             </w:r>
           </w:p>
@@ -337,6 +585,9 @@
               <w:spacing w:before="0" w:beforeAutospacing="0" w:after="0"/>
             </w:pPr>
             <w:r>
+              <w:t xml:space="preserve">    </w:t>
+            </w:r>
+            <w:r>
               <w:t>Combat starts with drawing 7 cards from your deck</w:t>
             </w:r>
           </w:p>
@@ -346,6 +597,9 @@
               <w:spacing w:before="0" w:beforeAutospacing="0" w:after="0"/>
             </w:pPr>
             <w:r>
+              <w:t xml:space="preserve">    </w:t>
+            </w:r>
+            <w:r>
               <w:t>A turn consists of 2 card actions, a top and a bottom</w:t>
             </w:r>
           </w:p>
@@ -355,6 +609,9 @@
               <w:spacing w:before="0" w:beforeAutospacing="0" w:after="0"/>
             </w:pPr>
             <w:r>
+              <w:t xml:space="preserve">    </w:t>
+            </w:r>
+            <w:r>
               <w:t>A non-card action may take the place of either or both card actions</w:t>
             </w:r>
           </w:p>
@@ -364,13 +621,10 @@
               <w:spacing w:before="0" w:beforeAutospacing="0" w:after="0"/>
             </w:pPr>
             <w:r>
-              <w:t>These non-card actions grant 15 ft. of mov</w:t>
-            </w:r>
-            <w:r>
-              <w:t>e</w:t>
-            </w:r>
-            <w:r>
-              <w:t>ment, and can include one of these:</w:t>
+              <w:t xml:space="preserve">    </w:t>
+            </w:r>
+            <w:r>
+              <w:t>These non-card actions grant 15 ft. of movement, and can include one of these:</w:t>
             </w:r>
           </w:p>
           <w:p>
@@ -412,96 +666,187 @@
               <w:t>interact with world (push a boulder, lock a door, pick up a weapon)</w:t>
             </w:r>
           </w:p>
-          <w:p/>
         </w:tc>
         <w:tc>
           <w:tcPr>
-            <w:tcW w:w="3598" w:type="dxa"/>
+            <w:tcW w:w="144" w:type="dxa"/>
             <w:tcBorders>
-              <w:top w:val="single" w:sz="12" w:space="0" w:color="auto"/>
-              <w:left w:val="single" w:sz="4" w:space="0" w:color="A5A5A5" w:themeColor="accent3"/>
-              <w:bottom w:val="single" w:sz="4" w:space="0" w:color="A5A5A5" w:themeColor="accent3"/>
-              <w:right w:val="double" w:sz="4" w:space="0" w:color="auto"/>
+              <w:top w:val="nil"/>
+              <w:left w:val="nil"/>
+              <w:bottom w:val="nil"/>
+              <w:right w:val="nil"/>
             </w:tcBorders>
           </w:tcPr>
           <w:p>
             <w:pPr>
               <w:pStyle w:val="NormalWeb"/>
               <w:spacing w:before="0" w:beforeAutospacing="0"/>
-            </w:pPr>
-            <w:r>
-              <w:t>An attack value is the combination of all attack dice from equipped weapons that are in range.</w:t>
-            </w:r>
-          </w:p>
-          <w:p>
-            <w:pPr>
-              <w:pStyle w:val="NormalWeb"/>
-              <w:spacing w:before="0" w:beforeAutospacing="0"/>
-            </w:pPr>
-            <w:r>
-              <w:t>A defen</w:t>
-            </w:r>
-            <w:r>
-              <w:t>s</w:t>
-            </w:r>
-            <w:r>
-              <w:t>e value is the combination of all defen</w:t>
-            </w:r>
-            <w:r>
-              <w:t>s</w:t>
-            </w:r>
-            <w:r>
-              <w:t>e dice from equipped weapons.</w:t>
-            </w:r>
-          </w:p>
-          <w:p>
-            <w:pPr>
-              <w:pStyle w:val="NormalWeb"/>
-              <w:spacing w:before="0" w:beforeAutospacing="0"/>
-            </w:pPr>
-            <w:r>
-              <w:t>When an attack value is greater than the defense value, the difference is the damage dealt</w:t>
-            </w:r>
-          </w:p>
-          <w:p>
-            <w:pPr>
-              <w:pStyle w:val="NormalWeb"/>
-              <w:spacing w:before="0" w:beforeAutospacing="0"/>
-            </w:pPr>
-            <w:r>
-              <w:t>An influence value is opposed by the opponents own influence value</w:t>
-            </w:r>
-          </w:p>
-          <w:p>
-            <w:pPr>
-              <w:pStyle w:val="NormalWeb"/>
-              <w:spacing w:before="0" w:beforeAutospacing="0"/>
-            </w:pPr>
-            <w:r>
-              <w:t>Weapons dictate their own ranges, cards that use influence have a range of 60 ft.</w:t>
-            </w:r>
-            <w:r>
-              <w:t xml:space="preserve"> </w:t>
-            </w:r>
-          </w:p>
-          <w:p>
-            <w:pPr>
-              <w:pStyle w:val="NormalWeb"/>
-              <w:spacing w:before="0" w:beforeAutospacing="0"/>
-            </w:pPr>
-            <w:r>
-              <w:t>The enemy gains an overstep attack when moving into our out of close range</w:t>
-            </w:r>
+              <w:rPr>
+                <w:sz w:val="2"/>
+                <w:szCs w:val="2"/>
+              </w:rPr>
+            </w:pPr>
           </w:p>
         </w:tc>
         <w:tc>
           <w:tcPr>
-            <w:tcW w:w="3598" w:type="dxa"/>
+            <w:tcW w:w="3600" w:type="dxa"/>
             <w:tcBorders>
-              <w:top w:val="single" w:sz="12" w:space="0" w:color="auto"/>
-              <w:left w:val="double" w:sz="4" w:space="0" w:color="auto"/>
-              <w:bottom w:val="single" w:sz="4" w:space="0" w:color="A5A5A5" w:themeColor="accent3"/>
-              <w:right w:val="single" w:sz="4" w:space="0" w:color="A5A5A5" w:themeColor="accent3"/>
+              <w:top w:val="nil"/>
+              <w:left w:val="nil"/>
+              <w:bottom w:val="nil"/>
+              <w:right w:val="nil"/>
+            </w:tcBorders>
+          </w:tcPr>
+          <w:p>
+            <w:pPr>
+              <w:pStyle w:val="NormalWeb"/>
+              <w:spacing w:before="0" w:beforeAutospacing="0"/>
+            </w:pPr>
+            <w:r>
+              <w:t xml:space="preserve">    </w:t>
+            </w:r>
+            <w:r>
+              <w:t>An attack value is the combination of all attack dice from equipped weapons that are in range.</w:t>
+            </w:r>
+          </w:p>
+          <w:p>
+            <w:pPr>
+              <w:pStyle w:val="NormalWeb"/>
+              <w:spacing w:before="0" w:beforeAutospacing="0"/>
+            </w:pPr>
+            <w:r>
+              <w:t xml:space="preserve">    </w:t>
+            </w:r>
+            <w:r>
+              <w:t>A defense value is the combination of all defense dice from</w:t>
+            </w:r>
+            <w:r>
+              <w:t xml:space="preserve"> equipped weapons</w:t>
+            </w:r>
+          </w:p>
+          <w:p>
+            <w:pPr>
+              <w:pStyle w:val="NormalWeb"/>
+              <w:spacing w:before="0" w:beforeAutospacing="0"/>
+            </w:pPr>
+            <w:r>
+              <w:t xml:space="preserve">    </w:t>
+            </w:r>
+            <w:r>
+              <w:t>When an attack value is greater than the defense value, the difference is the damage dealt</w:t>
+            </w:r>
+          </w:p>
+          <w:p>
+            <w:pPr>
+              <w:pStyle w:val="NormalWeb"/>
+              <w:spacing w:before="0" w:beforeAutospacing="0"/>
+            </w:pPr>
+            <w:r>
+              <w:t xml:space="preserve">    </w:t>
+            </w:r>
+            <w:r>
+              <w:t xml:space="preserve">An influence value is opposed by the </w:t>
+            </w:r>
+            <w:proofErr w:type="gramStart"/>
+            <w:r>
+              <w:t>opponents</w:t>
+            </w:r>
+            <w:proofErr w:type="gramEnd"/>
+            <w:r>
+              <w:t xml:space="preserve"> own influence value</w:t>
+            </w:r>
+          </w:p>
+          <w:p>
+            <w:pPr>
+              <w:pStyle w:val="NormalWeb"/>
+              <w:spacing w:before="0" w:beforeAutospacing="0"/>
+            </w:pPr>
+            <w:r>
+              <w:t xml:space="preserve">    </w:t>
+            </w:r>
+            <w:r>
+              <w:t xml:space="preserve">Weapons dictate their own ranges, cards that use influence have a range of 60 ft. </w:t>
+            </w:r>
+          </w:p>
+          <w:p>
+            <w:pPr>
+              <w:rPr>
+                <w:rFonts w:ascii="Times New Roman" w:hAnsi="Times New Roman" w:cs="Times New Roman"/>
+                <w:sz w:val="52"/>
+                <w:szCs w:val="52"/>
+              </w:rPr>
+            </w:pPr>
+            <w:r>
+              <w:rPr>
+                <w:rFonts w:ascii="Times New Roman" w:hAnsi="Times New Roman" w:cs="Times New Roman"/>
+                <w:sz w:val="24"/>
+                <w:szCs w:val="24"/>
+              </w:rPr>
+              <w:t xml:space="preserve">    </w:t>
+            </w:r>
+            <w:r>
+              <w:rPr>
+                <w:rFonts w:ascii="Times New Roman" w:hAnsi="Times New Roman" w:cs="Times New Roman"/>
+                <w:sz w:val="24"/>
+                <w:szCs w:val="24"/>
+              </w:rPr>
+              <w:t xml:space="preserve">The enemy </w:t>
+            </w:r>
+            <w:r>
+              <w:rPr>
+                <w:rFonts w:ascii="Times New Roman" w:hAnsi="Times New Roman" w:cs="Times New Roman"/>
+                <w:sz w:val="24"/>
+                <w:szCs w:val="24"/>
+              </w:rPr>
+              <w:t>attacks when</w:t>
+            </w:r>
+            <w:r>
+              <w:rPr>
+                <w:rFonts w:ascii="Times New Roman" w:hAnsi="Times New Roman" w:cs="Times New Roman"/>
+                <w:sz w:val="24"/>
+                <w:szCs w:val="24"/>
+              </w:rPr>
+              <w:t xml:space="preserve"> moving into or out of close range</w:t>
+            </w:r>
+            <w:r>
+              <w:rPr>
+                <w:rFonts w:ascii="Times New Roman" w:hAnsi="Times New Roman" w:cs="Times New Roman"/>
+                <w:sz w:val="24"/>
+                <w:szCs w:val="24"/>
+              </w:rPr>
+              <w:t xml:space="preserve"> (overstep)</w:t>
+            </w:r>
+          </w:p>
+        </w:tc>
+        <w:tc>
+          <w:tcPr>
+            <w:tcW w:w="144" w:type="dxa"/>
+            <w:tcBorders>
+              <w:top w:val="nil"/>
+              <w:left w:val="nil"/>
+              <w:bottom w:val="nil"/>
+              <w:right w:val="nil"/>
+            </w:tcBorders>
+          </w:tcPr>
+          <w:p>
+            <w:pPr>
+              <w:jc w:val="center"/>
+              <w:rPr>
+                <w:sz w:val="2"/>
+                <w:szCs w:val="2"/>
+              </w:rPr>
+            </w:pPr>
+          </w:p>
+        </w:tc>
+        <w:tc>
+          <w:tcPr>
+            <w:tcW w:w="3600" w:type="dxa"/>
+            <w:tcBorders>
+              <w:top w:val="nil"/>
+              <w:left w:val="nil"/>
+              <w:bottom w:val="nil"/>
+              <w:right w:val="nil"/>
             </w:tcBorders>
           </w:tcPr>
           <w:p>
@@ -1438,6 +1783,74 @@
       <w:szCs w:val="24"/>
     </w:rPr>
   </w:style>
+  <w:style w:type="character" w:styleId="CommentReference">
+    <w:name w:val="annotation reference"/>
+    <w:basedOn w:val="DefaultParagraphFont"/>
+    <w:uiPriority w:val="99"/>
+    <w:semiHidden/>
+    <w:unhideWhenUsed/>
+    <w:rsid w:val="004621E3"/>
+    <w:rPr>
+      <w:sz w:val="16"/>
+      <w:szCs w:val="16"/>
+    </w:rPr>
+  </w:style>
+  <w:style w:type="paragraph" w:styleId="CommentText">
+    <w:name w:val="annotation text"/>
+    <w:basedOn w:val="Normal"/>
+    <w:link w:val="CommentTextChar"/>
+    <w:uiPriority w:val="99"/>
+    <w:semiHidden/>
+    <w:unhideWhenUsed/>
+    <w:rsid w:val="004621E3"/>
+    <w:pPr>
+      <w:spacing w:line="240" w:lineRule="auto"/>
+    </w:pPr>
+    <w:rPr>
+      <w:sz w:val="20"/>
+      <w:szCs w:val="20"/>
+    </w:rPr>
+  </w:style>
+  <w:style w:type="character" w:customStyle="1" w:styleId="CommentTextChar">
+    <w:name w:val="Comment Text Char"/>
+    <w:basedOn w:val="DefaultParagraphFont"/>
+    <w:link w:val="CommentText"/>
+    <w:uiPriority w:val="99"/>
+    <w:semiHidden/>
+    <w:rsid w:val="004621E3"/>
+    <w:rPr>
+      <w:sz w:val="20"/>
+      <w:szCs w:val="20"/>
+    </w:rPr>
+  </w:style>
+  <w:style w:type="paragraph" w:styleId="CommentSubject">
+    <w:name w:val="annotation subject"/>
+    <w:basedOn w:val="CommentText"/>
+    <w:next w:val="CommentText"/>
+    <w:link w:val="CommentSubjectChar"/>
+    <w:uiPriority w:val="99"/>
+    <w:semiHidden/>
+    <w:unhideWhenUsed/>
+    <w:rsid w:val="004621E3"/>
+    <w:rPr>
+      <w:b/>
+      <w:bCs/>
+    </w:rPr>
+  </w:style>
+  <w:style w:type="character" w:customStyle="1" w:styleId="CommentSubjectChar">
+    <w:name w:val="Comment Subject Char"/>
+    <w:basedOn w:val="CommentTextChar"/>
+    <w:link w:val="CommentSubject"/>
+    <w:uiPriority w:val="99"/>
+    <w:semiHidden/>
+    <w:rsid w:val="004621E3"/>
+    <w:rPr>
+      <w:b/>
+      <w:bCs/>
+      <w:sz w:val="20"/>
+      <w:szCs w:val="20"/>
+    </w:rPr>
+  </w:style>
 </w:styles>
 </file>
 

</xml_diff>